<commit_message>
Video 2: Part B  done with setting response header
</commit_message>
<xml_diff>
--- a/Halasawade_1226584322_M2L1.docx
+++ b/Halasawade_1226584322_M2L1.docx
@@ -444,6 +444,299 @@
                         <a14:shadowObscured xmlns:a14="http://schemas.microsoft.com/office/drawing/2010/main"/>
                       </a:ext>
                     </a:extLst>
+                  </pic:spPr>
+                </pic:pic>
+              </a:graphicData>
+            </a:graphic>
+          </wp:inline>
+        </w:drawing>
+      </w:r>
+    </w:p>
+    <w:p>
+      <w:pPr>
+        <w:spacing w:line="480" w:lineRule="auto"/>
+        <w:rPr>
+          <w:rFonts w:ascii="Times New Roman" w:hAnsi="Times New Roman" w:cs="Times New Roman"/>
+        </w:rPr>
+      </w:pPr>
+    </w:p>
+    <w:p>
+      <w:pPr>
+        <w:spacing w:line="480" w:lineRule="auto"/>
+        <w:rPr>
+          <w:rFonts w:ascii="Times New Roman" w:hAnsi="Times New Roman" w:cs="Times New Roman"/>
+          <w:b/>
+          <w:bCs/>
+        </w:rPr>
+      </w:pPr>
+      <w:r>
+        <w:rPr>
+          <w:rFonts w:ascii="Times New Roman" w:hAnsi="Times New Roman" w:cs="Times New Roman"/>
+          <w:b/>
+          <w:bCs/>
+        </w:rPr>
+        <w:t>Part B:</w:t>
+      </w:r>
+      <w:r>
+        <w:rPr>
+          <w:rFonts w:ascii="Times New Roman" w:hAnsi="Times New Roman" w:cs="Times New Roman"/>
+          <w:b/>
+          <w:bCs/>
+        </w:rPr>
+        <w:t xml:space="preserve"> Setting response headers:</w:t>
+      </w:r>
+    </w:p>
+    <w:p>
+      <w:pPr>
+        <w:spacing w:line="480" w:lineRule="auto"/>
+        <w:rPr>
+          <w:rFonts w:ascii="Times New Roman" w:hAnsi="Times New Roman" w:cs="Times New Roman"/>
+        </w:rPr>
+      </w:pPr>
+      <w:proofErr w:type="spellStart"/>
+      <w:proofErr w:type="gramStart"/>
+      <w:r>
+        <w:rPr>
+          <w:rFonts w:ascii="Times New Roman" w:hAnsi="Times New Roman" w:cs="Times New Roman"/>
+        </w:rPr>
+        <w:t>writeHead</w:t>
+      </w:r>
+      <w:proofErr w:type="spellEnd"/>
+      <w:r>
+        <w:rPr>
+          <w:rFonts w:ascii="Times New Roman" w:hAnsi="Times New Roman" w:cs="Times New Roman"/>
+        </w:rPr>
+        <w:t>(</w:t>
+      </w:r>
+      <w:proofErr w:type="gramEnd"/>
+      <w:r>
+        <w:rPr>
+          <w:rFonts w:ascii="Times New Roman" w:hAnsi="Times New Roman" w:cs="Times New Roman"/>
+        </w:rPr>
+        <w:t xml:space="preserve">): </w:t>
+      </w:r>
+      <w:r>
+        <w:rPr>
+          <w:rFonts w:ascii="Times New Roman" w:hAnsi="Times New Roman" w:cs="Times New Roman"/>
+        </w:rPr>
+        <w:t>Sends a response header to the request.</w:t>
+      </w:r>
+    </w:p>
+    <w:p>
+      <w:pPr>
+        <w:spacing w:line="480" w:lineRule="auto"/>
+        <w:rPr>
+          <w:rFonts w:ascii="Times New Roman" w:hAnsi="Times New Roman" w:cs="Times New Roman"/>
+        </w:rPr>
+      </w:pPr>
+      <w:r>
+        <w:rPr>
+          <w:rFonts w:ascii="Times New Roman" w:hAnsi="Times New Roman" w:cs="Times New Roman"/>
+        </w:rPr>
+        <w:lastRenderedPageBreak/>
+        <w:drawing>
+          <wp:inline distT="0" distB="0" distL="0" distR="0" wp14:anchorId="11796C40" wp14:editId="4DE8B129">
+            <wp:extent cx="5878286" cy="3817746"/>
+            <wp:effectExtent l="0" t="0" r="1905" b="5080"/>
+            <wp:docPr id="3" name="Picture 3" descr="A screen shot of a computer&#10;&#10;Description automatically generated"/>
+            <wp:cNvGraphicFramePr>
+              <a:graphicFrameLocks xmlns:a="http://schemas.openxmlformats.org/drawingml/2006/main" noChangeAspect="1"/>
+            </wp:cNvGraphicFramePr>
+            <a:graphic xmlns:a="http://schemas.openxmlformats.org/drawingml/2006/main">
+              <a:graphicData uri="http://schemas.openxmlformats.org/drawingml/2006/picture">
+                <pic:pic xmlns:pic="http://schemas.openxmlformats.org/drawingml/2006/picture">
+                  <pic:nvPicPr>
+                    <pic:cNvPr id="3" name="Picture 3" descr="A screen shot of a computer&#10;&#10;Description automatically generated"/>
+                    <pic:cNvPicPr/>
+                  </pic:nvPicPr>
+                  <pic:blipFill>
+                    <a:blip r:embed="rId7"/>
+                    <a:stretch>
+                      <a:fillRect/>
+                    </a:stretch>
+                  </pic:blipFill>
+                  <pic:spPr>
+                    <a:xfrm>
+                      <a:off x="0" y="0"/>
+                      <a:ext cx="5904074" cy="3834495"/>
+                    </a:xfrm>
+                    <a:prstGeom prst="rect">
+                      <a:avLst/>
+                    </a:prstGeom>
+                  </pic:spPr>
+                </pic:pic>
+              </a:graphicData>
+            </a:graphic>
+          </wp:inline>
+        </w:drawing>
+      </w:r>
+    </w:p>
+    <w:p>
+      <w:pPr>
+        <w:spacing w:line="480" w:lineRule="auto"/>
+        <w:rPr>
+          <w:rFonts w:ascii="Times New Roman" w:hAnsi="Times New Roman" w:cs="Times New Roman"/>
+        </w:rPr>
+      </w:pPr>
+      <w:r>
+        <w:rPr>
+          <w:rFonts w:ascii="Times New Roman" w:hAnsi="Times New Roman" w:cs="Times New Roman"/>
+        </w:rPr>
+        <w:t>With id parameter: (</w:t>
+      </w:r>
+      <w:hyperlink r:id="rId8" w:history="1">
+        <w:r>
+          <w:rPr>
+            <w:rStyle w:val="Hyperlink"/>
+            <w:rFonts w:ascii="Times New Roman" w:hAnsi="Times New Roman" w:cs="Times New Roman"/>
+          </w:rPr>
+          <w:t>http://localhost:8000/Courses?id=5</w:t>
+        </w:r>
+      </w:hyperlink>
+      <w:r>
+        <w:rPr>
+          <w:rFonts w:ascii="Times New Roman" w:hAnsi="Times New Roman" w:cs="Times New Roman"/>
+        </w:rPr>
+        <w:t>)</w:t>
+      </w:r>
+      <w:r>
+        <w:rPr>
+          <w:rFonts w:ascii="Times New Roman" w:hAnsi="Times New Roman" w:cs="Times New Roman"/>
+        </w:rPr>
+        <w:t xml:space="preserve"> status code should be 200</w:t>
+      </w:r>
+    </w:p>
+    <w:p>
+      <w:pPr>
+        <w:spacing w:line="480" w:lineRule="auto"/>
+        <w:rPr>
+          <w:rFonts w:ascii="Times New Roman" w:hAnsi="Times New Roman" w:cs="Times New Roman"/>
+        </w:rPr>
+      </w:pPr>
+      <w:r>
+        <w:rPr>
+          <w:rFonts w:ascii="Times New Roman" w:hAnsi="Times New Roman" w:cs="Times New Roman"/>
+        </w:rPr>
+        <w:drawing>
+          <wp:inline distT="0" distB="0" distL="0" distR="0" wp14:anchorId="6893B283" wp14:editId="399F0F44">
+            <wp:extent cx="5943600" cy="3860165"/>
+            <wp:effectExtent l="0" t="0" r="0" b="635"/>
+            <wp:docPr id="7" name="Picture 7" descr="A screenshot of a computer&#10;&#10;Description automatically generated"/>
+            <wp:cNvGraphicFramePr>
+              <a:graphicFrameLocks xmlns:a="http://schemas.openxmlformats.org/drawingml/2006/main" noChangeAspect="1"/>
+            </wp:cNvGraphicFramePr>
+            <a:graphic xmlns:a="http://schemas.openxmlformats.org/drawingml/2006/main">
+              <a:graphicData uri="http://schemas.openxmlformats.org/drawingml/2006/picture">
+                <pic:pic xmlns:pic="http://schemas.openxmlformats.org/drawingml/2006/picture">
+                  <pic:nvPicPr>
+                    <pic:cNvPr id="7" name="Picture 7" descr="A screenshot of a computer&#10;&#10;Description automatically generated"/>
+                    <pic:cNvPicPr/>
+                  </pic:nvPicPr>
+                  <pic:blipFill>
+                    <a:blip r:embed="rId9"/>
+                    <a:stretch>
+                      <a:fillRect/>
+                    </a:stretch>
+                  </pic:blipFill>
+                  <pic:spPr>
+                    <a:xfrm>
+                      <a:off x="0" y="0"/>
+                      <a:ext cx="5943600" cy="3860165"/>
+                    </a:xfrm>
+                    <a:prstGeom prst="rect">
+                      <a:avLst/>
+                    </a:prstGeom>
+                  </pic:spPr>
+                </pic:pic>
+              </a:graphicData>
+            </a:graphic>
+          </wp:inline>
+        </w:drawing>
+      </w:r>
+    </w:p>
+    <w:p>
+      <w:pPr>
+        <w:spacing w:line="480" w:lineRule="auto"/>
+        <w:rPr>
+          <w:rFonts w:ascii="Times New Roman" w:hAnsi="Times New Roman" w:cs="Times New Roman"/>
+        </w:rPr>
+      </w:pPr>
+    </w:p>
+    <w:p>
+      <w:pPr>
+        <w:spacing w:line="480" w:lineRule="auto"/>
+        <w:rPr>
+          <w:rFonts w:ascii="Times New Roman" w:hAnsi="Times New Roman" w:cs="Times New Roman"/>
+        </w:rPr>
+      </w:pPr>
+      <w:r>
+        <w:rPr>
+          <w:rFonts w:ascii="Times New Roman" w:hAnsi="Times New Roman" w:cs="Times New Roman"/>
+        </w:rPr>
+        <w:t>Without id parameter: (</w:t>
+      </w:r>
+      <w:hyperlink r:id="rId10" w:history="1">
+        <w:r>
+          <w:rPr>
+            <w:rStyle w:val="Hyperlink"/>
+            <w:rFonts w:ascii="Times New Roman" w:hAnsi="Times New Roman" w:cs="Times New Roman"/>
+          </w:rPr>
+          <w:t>http://localhost:8000/Courses</w:t>
+        </w:r>
+      </w:hyperlink>
+      <w:r>
+        <w:rPr>
+          <w:rFonts w:ascii="Times New Roman" w:hAnsi="Times New Roman" w:cs="Times New Roman"/>
+        </w:rPr>
+        <w:t>)</w:t>
+      </w:r>
+      <w:r>
+        <w:rPr>
+          <w:rFonts w:ascii="Times New Roman" w:hAnsi="Times New Roman" w:cs="Times New Roman"/>
+        </w:rPr>
+        <w:t xml:space="preserve"> status code should be 404</w:t>
+      </w:r>
+    </w:p>
+    <w:p>
+      <w:pPr>
+        <w:spacing w:line="480" w:lineRule="auto"/>
+        <w:rPr>
+          <w:rFonts w:ascii="Times New Roman" w:hAnsi="Times New Roman" w:cs="Times New Roman"/>
+        </w:rPr>
+      </w:pPr>
+      <w:r>
+        <w:rPr>
+          <w:rFonts w:ascii="Times New Roman" w:hAnsi="Times New Roman" w:cs="Times New Roman"/>
+        </w:rPr>
+        <w:drawing>
+          <wp:inline distT="0" distB="0" distL="0" distR="0" wp14:anchorId="241ADC84" wp14:editId="2F708C58">
+            <wp:extent cx="5943600" cy="3860165"/>
+            <wp:effectExtent l="0" t="0" r="0" b="635"/>
+            <wp:docPr id="4" name="Picture 4" descr="A screenshot of a computer&#10;&#10;Description automatically generated"/>
+            <wp:cNvGraphicFramePr>
+              <a:graphicFrameLocks xmlns:a="http://schemas.openxmlformats.org/drawingml/2006/main" noChangeAspect="1"/>
+            </wp:cNvGraphicFramePr>
+            <a:graphic xmlns:a="http://schemas.openxmlformats.org/drawingml/2006/main">
+              <a:graphicData uri="http://schemas.openxmlformats.org/drawingml/2006/picture">
+                <pic:pic xmlns:pic="http://schemas.openxmlformats.org/drawingml/2006/picture">
+                  <pic:nvPicPr>
+                    <pic:cNvPr id="4" name="Picture 4" descr="A screenshot of a computer&#10;&#10;Description automatically generated"/>
+                    <pic:cNvPicPr/>
+                  </pic:nvPicPr>
+                  <pic:blipFill>
+                    <a:blip r:embed="rId11"/>
+                    <a:stretch>
+                      <a:fillRect/>
+                    </a:stretch>
+                  </pic:blipFill>
+                  <pic:spPr>
+                    <a:xfrm>
+                      <a:off x="0" y="0"/>
+                      <a:ext cx="5943600" cy="3860165"/>
+                    </a:xfrm>
+                    <a:prstGeom prst="rect">
+                      <a:avLst/>
+                    </a:prstGeom>
                   </pic:spPr>
                 </pic:pic>
               </a:graphicData>

</xml_diff>

<commit_message>
Video 3: done with Reading Data From File and Sending the Data to the Client
</commit_message>
<xml_diff>
--- a/Halasawade_1226584322_M2L1.docx
+++ b/Halasawade_1226584322_M2L1.docx
@@ -661,18 +661,11 @@
           <w:rFonts w:ascii="Times New Roman" w:hAnsi="Times New Roman" w:cs="Times New Roman"/>
         </w:rPr>
       </w:pPr>
-    </w:p>
-    <w:p>
-      <w:pPr>
-        <w:spacing w:line="480" w:lineRule="auto"/>
-        <w:rPr>
-          <w:rFonts w:ascii="Times New Roman" w:hAnsi="Times New Roman" w:cs="Times New Roman"/>
-        </w:rPr>
-      </w:pPr>
-      <w:r>
-        <w:rPr>
-          <w:rFonts w:ascii="Times New Roman" w:hAnsi="Times New Roman" w:cs="Times New Roman"/>
-        </w:rPr>
+      <w:r>
+        <w:rPr>
+          <w:rFonts w:ascii="Times New Roman" w:hAnsi="Times New Roman" w:cs="Times New Roman"/>
+        </w:rPr>
+        <w:lastRenderedPageBreak/>
         <w:t>Without id parameter: (</w:t>
       </w:r>
       <w:hyperlink r:id="rId10" w:history="1">
@@ -709,9 +702,9 @@
           <w:rFonts w:ascii="Times New Roman" w:hAnsi="Times New Roman" w:cs="Times New Roman"/>
         </w:rPr>
         <w:drawing>
-          <wp:inline distT="0" distB="0" distL="0" distR="0" wp14:anchorId="241ADC84" wp14:editId="2F708C58">
-            <wp:extent cx="5943600" cy="3860165"/>
-            <wp:effectExtent l="0" t="0" r="0" b="635"/>
+          <wp:inline distT="0" distB="0" distL="0" distR="0" wp14:anchorId="241ADC84" wp14:editId="6B96F963">
+            <wp:extent cx="5631705" cy="3657600"/>
+            <wp:effectExtent l="0" t="0" r="0" b="0"/>
             <wp:docPr id="4" name="Picture 4" descr="A screenshot of a computer&#10;&#10;Description automatically generated"/>
             <wp:cNvGraphicFramePr>
               <a:graphicFrameLocks xmlns:a="http://schemas.openxmlformats.org/drawingml/2006/main" noChangeAspect="1"/>
@@ -732,7 +725,144 @@
                   <pic:spPr>
                     <a:xfrm>
                       <a:off x="0" y="0"/>
-                      <a:ext cx="5943600" cy="3860165"/>
+                      <a:ext cx="5635572" cy="3660112"/>
+                    </a:xfrm>
+                    <a:prstGeom prst="rect">
+                      <a:avLst/>
+                    </a:prstGeom>
+                  </pic:spPr>
+                </pic:pic>
+              </a:graphicData>
+            </a:graphic>
+          </wp:inline>
+        </w:drawing>
+      </w:r>
+    </w:p>
+    <w:p>
+      <w:pPr>
+        <w:spacing w:line="480" w:lineRule="auto"/>
+        <w:rPr>
+          <w:rFonts w:ascii="Times New Roman" w:hAnsi="Times New Roman" w:cs="Times New Roman"/>
+        </w:rPr>
+      </w:pPr>
+      <w:r>
+        <w:rPr>
+          <w:rFonts w:ascii="Times New Roman" w:hAnsi="Times New Roman" w:cs="Times New Roman"/>
+        </w:rPr>
+        <w:t xml:space="preserve">Step6: </w:t>
+      </w:r>
+      <w:r>
+        <w:rPr>
+          <w:rFonts w:ascii="Times New Roman" w:hAnsi="Times New Roman" w:cs="Times New Roman"/>
+        </w:rPr>
+        <w:t xml:space="preserve">Reading Data </w:t>
+      </w:r>
+      <w:proofErr w:type="gramStart"/>
+      <w:r>
+        <w:rPr>
+          <w:rFonts w:ascii="Times New Roman" w:hAnsi="Times New Roman" w:cs="Times New Roman"/>
+        </w:rPr>
+        <w:t>From</w:t>
+      </w:r>
+      <w:proofErr w:type="gramEnd"/>
+      <w:r>
+        <w:rPr>
+          <w:rFonts w:ascii="Times New Roman" w:hAnsi="Times New Roman" w:cs="Times New Roman"/>
+        </w:rPr>
+        <w:t xml:space="preserve"> File and Sending the Data to the Client</w:t>
+      </w:r>
+      <w:r>
+        <w:rPr>
+          <w:rFonts w:ascii="Times New Roman" w:hAnsi="Times New Roman" w:cs="Times New Roman"/>
+        </w:rPr>
+        <w:t>:</w:t>
+      </w:r>
+    </w:p>
+    <w:p>
+      <w:pPr>
+        <w:spacing w:line="480" w:lineRule="auto"/>
+        <w:rPr>
+          <w:rFonts w:ascii="Times New Roman" w:hAnsi="Times New Roman" w:cs="Times New Roman"/>
+        </w:rPr>
+      </w:pPr>
+      <w:r>
+        <w:rPr>
+          <w:rFonts w:ascii="Times New Roman" w:hAnsi="Times New Roman" w:cs="Times New Roman"/>
+        </w:rPr>
+        <w:drawing>
+          <wp:inline distT="0" distB="0" distL="0" distR="0" wp14:anchorId="49C7CC7B" wp14:editId="7E246637">
+            <wp:extent cx="5631180" cy="3657258"/>
+            <wp:effectExtent l="0" t="0" r="0" b="635"/>
+            <wp:docPr id="9" name="Picture 9" descr="A screenshot of a computer&#10;&#10;Description automatically generated"/>
+            <wp:cNvGraphicFramePr>
+              <a:graphicFrameLocks xmlns:a="http://schemas.openxmlformats.org/drawingml/2006/main" noChangeAspect="1"/>
+            </wp:cNvGraphicFramePr>
+            <a:graphic xmlns:a="http://schemas.openxmlformats.org/drawingml/2006/main">
+              <a:graphicData uri="http://schemas.openxmlformats.org/drawingml/2006/picture">
+                <pic:pic xmlns:pic="http://schemas.openxmlformats.org/drawingml/2006/picture">
+                  <pic:nvPicPr>
+                    <pic:cNvPr id="9" name="Picture 9" descr="A screenshot of a computer&#10;&#10;Description automatically generated"/>
+                    <pic:cNvPicPr/>
+                  </pic:nvPicPr>
+                  <pic:blipFill>
+                    <a:blip r:embed="rId12"/>
+                    <a:stretch>
+                      <a:fillRect/>
+                    </a:stretch>
+                  </pic:blipFill>
+                  <pic:spPr>
+                    <a:xfrm>
+                      <a:off x="0" y="0"/>
+                      <a:ext cx="5690059" cy="3695498"/>
+                    </a:xfrm>
+                    <a:prstGeom prst="rect">
+                      <a:avLst/>
+                    </a:prstGeom>
+                  </pic:spPr>
+                </pic:pic>
+              </a:graphicData>
+            </a:graphic>
+          </wp:inline>
+        </w:drawing>
+      </w:r>
+    </w:p>
+    <w:p>
+      <w:pPr>
+        <w:spacing w:line="480" w:lineRule="auto"/>
+        <w:rPr>
+          <w:rFonts w:ascii="Times New Roman" w:hAnsi="Times New Roman" w:cs="Times New Roman"/>
+        </w:rPr>
+      </w:pPr>
+      <w:r>
+        <w:rPr>
+          <w:rFonts w:ascii="Times New Roman" w:hAnsi="Times New Roman" w:cs="Times New Roman"/>
+        </w:rPr>
+        <w:lastRenderedPageBreak/>
+        <w:drawing>
+          <wp:inline distT="0" distB="0" distL="0" distR="0" wp14:anchorId="09493FC9" wp14:editId="2A3DF43A">
+            <wp:extent cx="5795126" cy="3763736"/>
+            <wp:effectExtent l="0" t="0" r="0" b="0"/>
+            <wp:docPr id="8" name="Picture 8" descr="A screenshot of a computer&#10;&#10;Description automatically generated"/>
+            <wp:cNvGraphicFramePr>
+              <a:graphicFrameLocks xmlns:a="http://schemas.openxmlformats.org/drawingml/2006/main" noChangeAspect="1"/>
+            </wp:cNvGraphicFramePr>
+            <a:graphic xmlns:a="http://schemas.openxmlformats.org/drawingml/2006/main">
+              <a:graphicData uri="http://schemas.openxmlformats.org/drawingml/2006/picture">
+                <pic:pic xmlns:pic="http://schemas.openxmlformats.org/drawingml/2006/picture">
+                  <pic:nvPicPr>
+                    <pic:cNvPr id="8" name="Picture 8" descr="A screenshot of a computer&#10;&#10;Description automatically generated"/>
+                    <pic:cNvPicPr/>
+                  </pic:nvPicPr>
+                  <pic:blipFill>
+                    <a:blip r:embed="rId13"/>
+                    <a:stretch>
+                      <a:fillRect/>
+                    </a:stretch>
+                  </pic:blipFill>
+                  <pic:spPr>
+                    <a:xfrm>
+                      <a:off x="0" y="0"/>
+                      <a:ext cx="5799913" cy="3766845"/>
                     </a:xfrm>
                     <a:prstGeom prst="rect">
                       <a:avLst/>

</xml_diff>